<commit_message>
add materials for week2
</commit_message>
<xml_diff>
--- a/week-2-hw/02-OOP-Lab.docx
+++ b/week-2-hw/02-OOP-Lab.docx
@@ -1543,7 +1543,31 @@
                 <w:bCs/>
                 <w:noProof/>
               </w:rPr>
-              <w:t>4.00</w:t>
+              <w:t>0</w:t>
+            </w:r>
+            <w:r>
+              <w:rPr>
+                <w:rFonts w:ascii="Consolas" w:hAnsi="Consolas"/>
+                <w:bCs/>
+                <w:noProof/>
+              </w:rPr>
+              <w:t>.</w:t>
+            </w:r>
+            <w:r>
+              <w:rPr>
+                <w:rFonts w:ascii="Consolas" w:hAnsi="Consolas"/>
+                <w:bCs/>
+                <w:noProof/>
+              </w:rPr>
+              <w:t>4</w:t>
+            </w:r>
+            <w:r>
+              <w:rPr>
+                <w:rFonts w:ascii="Consolas" w:hAnsi="Consolas"/>
+                <w:bCs/>
+                <w:noProof/>
+              </w:rPr>
+              <w:t>0</w:t>
             </w:r>
           </w:p>
         </w:tc>

</xml_diff>